<commit_message>
updated some minor and major formats in the document file
</commit_message>
<xml_diff>
--- a/SEM-6/Project Work/Document/4. Project Work - End.docx
+++ b/SEM-6/Project Work/Document/4. Project Work - End.docx
@@ -140,32 +140,25 @@
           <w:ilvl w:val="1"/>
           <w:numId w:val="5"/>
         </w:numPr>
-        <w:jc w:val="both"/>
-        <w:rPr>
-          <w:rFonts w:ascii="Open Sans Regular" w:hAnsi="Open Sans Regular" w:cs="Cascadia Code"/>
-          <w:sz w:val="32"/>
-          <w:szCs w:val="36"/>
-        </w:rPr>
-      </w:pPr>
-      <w:r>
-        <w:rPr>
-          <w:rFonts w:ascii="Open Sans Regular" w:hAnsi="Open Sans Regular" w:cs="Cascadia Code"/>
+        <w:spacing w:after="0"/>
+        <w:jc w:val="both"/>
+        <w:rPr>
+          <w:rFonts w:ascii="Open Sans Regular" w:hAnsi="Open Sans Regular" w:cs="Cascadia Code"/>
+          <w:sz w:val="32"/>
+          <w:szCs w:val="36"/>
+        </w:rPr>
+      </w:pPr>
+      <w:r>
+        <w:rPr>
+          <w:rFonts w:ascii="Open Sans Regular" w:hAnsi="Open Sans Regular" w:cs="Cascadia Code"/>
+          <w:b/>
+          <w:bCs/>
           <w:i/>
           <w:iCs/>
           <w:sz w:val="32"/>
           <w:szCs w:val="36"/>
         </w:rPr>
         <w:t>Frontend</w:t>
-      </w:r>
-      <w:r>
-        <w:rPr>
-          <w:rFonts w:ascii="Open Sans Regular" w:hAnsi="Open Sans Regular" w:cs="Cascadia Code"/>
-          <w:i/>
-          <w:iCs/>
-          <w:sz w:val="32"/>
-          <w:szCs w:val="36"/>
-        </w:rPr>
-        <w:tab/>
       </w:r>
       <w:r>
         <w:rPr>
@@ -192,32 +185,25 @@
           <w:ilvl w:val="1"/>
           <w:numId w:val="5"/>
         </w:numPr>
-        <w:jc w:val="both"/>
-        <w:rPr>
-          <w:rFonts w:ascii="Open Sans Regular" w:hAnsi="Open Sans Regular" w:cs="Cascadia Code"/>
-          <w:sz w:val="32"/>
-          <w:szCs w:val="36"/>
-        </w:rPr>
-      </w:pPr>
-      <w:r>
-        <w:rPr>
-          <w:rFonts w:ascii="Open Sans Regular" w:hAnsi="Open Sans Regular" w:cs="Cascadia Code"/>
+        <w:spacing w:after="0"/>
+        <w:jc w:val="both"/>
+        <w:rPr>
+          <w:rFonts w:ascii="Open Sans Regular" w:hAnsi="Open Sans Regular" w:cs="Cascadia Code"/>
+          <w:sz w:val="32"/>
+          <w:szCs w:val="36"/>
+        </w:rPr>
+      </w:pPr>
+      <w:r>
+        <w:rPr>
+          <w:rFonts w:ascii="Open Sans Regular" w:hAnsi="Open Sans Regular" w:cs="Cascadia Code"/>
+          <w:b/>
+          <w:bCs/>
           <w:i/>
           <w:iCs/>
           <w:sz w:val="32"/>
           <w:szCs w:val="36"/>
         </w:rPr>
         <w:t>Backend</w:t>
-      </w:r>
-      <w:r>
-        <w:rPr>
-          <w:rFonts w:ascii="Open Sans Regular" w:hAnsi="Open Sans Regular" w:cs="Cascadia Code"/>
-          <w:i/>
-          <w:iCs/>
-          <w:sz w:val="32"/>
-          <w:szCs w:val="36"/>
-        </w:rPr>
-        <w:tab/>
       </w:r>
       <w:r>
         <w:rPr>
@@ -244,16 +230,19 @@
           <w:ilvl w:val="1"/>
           <w:numId w:val="5"/>
         </w:numPr>
-        <w:jc w:val="both"/>
-        <w:rPr>
-          <w:rFonts w:ascii="Open Sans Regular" w:hAnsi="Open Sans Regular" w:cs="Cascadia Code"/>
-          <w:sz w:val="32"/>
-          <w:szCs w:val="36"/>
-        </w:rPr>
-      </w:pPr>
-      <w:r>
-        <w:rPr>
-          <w:rFonts w:ascii="Open Sans Regular" w:hAnsi="Open Sans Regular" w:cs="Cascadia Code"/>
+        <w:spacing w:after="0"/>
+        <w:jc w:val="both"/>
+        <w:rPr>
+          <w:rFonts w:ascii="Open Sans Regular" w:hAnsi="Open Sans Regular" w:cs="Cascadia Code"/>
+          <w:sz w:val="32"/>
+          <w:szCs w:val="36"/>
+        </w:rPr>
+      </w:pPr>
+      <w:r>
+        <w:rPr>
+          <w:rFonts w:ascii="Open Sans Regular" w:hAnsi="Open Sans Regular" w:cs="Cascadia Code"/>
+          <w:b/>
+          <w:bCs/>
           <w:i/>
           <w:iCs/>
           <w:sz w:val="32"/>
@@ -264,30 +253,32 @@
       <w:r>
         <w:rPr>
           <w:rFonts w:ascii="Open Sans Regular" w:hAnsi="Open Sans Regular" w:cs="Cascadia Code"/>
+          <w:b/>
+          <w:bCs/>
           <w:i/>
           <w:iCs/>
           <w:sz w:val="32"/>
           <w:szCs w:val="36"/>
         </w:rPr>
-        <w:tab/>
-      </w:r>
-      <w:r>
-        <w:rPr>
-          <w:rFonts w:ascii="Open Sans Regular" w:hAnsi="Open Sans Regular" w:cs="Cascadia Code"/>
-          <w:i/>
-          <w:iCs/>
-          <w:sz w:val="32"/>
-          <w:szCs w:val="36"/>
-        </w:rPr>
         <w:t>:</w:t>
       </w:r>
       <w:r>
         <w:rPr>
           <w:rFonts w:ascii="Open Sans Regular" w:hAnsi="Open Sans Regular" w:cs="Cascadia Code"/>
-          <w:sz w:val="32"/>
-          <w:szCs w:val="36"/>
-        </w:rPr>
-        <w:t xml:space="preserve"> React Router</w:t>
+          <w:b/>
+          <w:bCs/>
+          <w:sz w:val="32"/>
+          <w:szCs w:val="36"/>
+        </w:rPr>
+        <w:t xml:space="preserve"> </w:t>
+      </w:r>
+      <w:r>
+        <w:rPr>
+          <w:rFonts w:ascii="Open Sans Regular" w:hAnsi="Open Sans Regular" w:cs="Cascadia Code"/>
+          <w:sz w:val="32"/>
+          <w:szCs w:val="36"/>
+        </w:rPr>
+        <w:t>React Router</w:t>
       </w:r>
     </w:p>
     <w:p>
@@ -296,22 +287,49 @@
           <w:ilvl w:val="1"/>
           <w:numId w:val="5"/>
         </w:numPr>
-        <w:jc w:val="both"/>
-        <w:rPr>
-          <w:rFonts w:ascii="Open Sans Regular" w:hAnsi="Open Sans Regular" w:cs="Cascadia Code"/>
-          <w:sz w:val="32"/>
-          <w:szCs w:val="36"/>
-        </w:rPr>
-      </w:pPr>
-      <w:r>
-        <w:rPr>
-          <w:rFonts w:ascii="Open Sans Regular" w:hAnsi="Open Sans Regular" w:cs="Cascadia Code"/>
+        <w:spacing w:after="0"/>
+        <w:jc w:val="both"/>
+        <w:rPr>
+          <w:rFonts w:ascii="Open Sans Regular" w:hAnsi="Open Sans Regular" w:cs="Cascadia Code"/>
+          <w:sz w:val="32"/>
+          <w:szCs w:val="36"/>
+        </w:rPr>
+      </w:pPr>
+      <w:r>
+        <w:rPr>
+          <w:rFonts w:ascii="Open Sans Regular" w:hAnsi="Open Sans Regular" w:cs="Cascadia Code"/>
+          <w:b/>
+          <w:bCs/>
           <w:i/>
           <w:iCs/>
           <w:sz w:val="32"/>
           <w:szCs w:val="36"/>
         </w:rPr>
-        <w:t>State Management:</w:t>
+        <w:t xml:space="preserve">State </w:t>
+      </w:r>
+      <w:r>
+        <w:rPr>
+          <w:rFonts w:ascii="Open Sans Regular" w:hAnsi="Open Sans Regular" w:cs="Cascadia Code"/>
+          <w:b/>
+          <w:bCs/>
+          <w:i/>
+          <w:iCs/>
+          <w:sz w:val="32"/>
+          <w:szCs w:val="36"/>
+        </w:rPr>
+        <w:t>Management</w:t>
+      </w:r>
+      <w:r>
+        <w:rPr>
+          <w:rFonts w:ascii="Open Sans Regular" w:hAnsi="Open Sans Regular" w:cs="Cascadia Code"/>
+          <w:b/>
+          <w:bCs/>
+          <w:i/>
+          <w:iCs/>
+          <w:sz w:val="32"/>
+          <w:szCs w:val="36"/>
+        </w:rPr>
+        <w:t>:</w:t>
       </w:r>
       <w:r>
         <w:rPr>
@@ -373,25 +391,7 @@
           <w:sz w:val="32"/>
           <w:szCs w:val="36"/>
         </w:rPr>
-        <w:t xml:space="preserve"> Hosted on </w:t>
-      </w:r>
-      <w:proofErr w:type="spellStart"/>
-      <w:r>
-        <w:rPr>
-          <w:rFonts w:ascii="Open Sans Regular" w:hAnsi="Open Sans Regular" w:cs="Cascadia Code"/>
-          <w:sz w:val="32"/>
-          <w:szCs w:val="36"/>
-        </w:rPr>
-        <w:t>Vercel</w:t>
-      </w:r>
-      <w:proofErr w:type="spellEnd"/>
-      <w:r>
-        <w:rPr>
-          <w:rFonts w:ascii="Open Sans Regular" w:hAnsi="Open Sans Regular" w:cs="Cascadia Code"/>
-          <w:sz w:val="32"/>
-          <w:szCs w:val="36"/>
-        </w:rPr>
-        <w:t>, optimized for React apps.</w:t>
+        <w:t xml:space="preserve"> Hosted on Vercel, optimized for React apps.</w:t>
       </w:r>
     </w:p>
     <w:p>
@@ -469,25 +469,7 @@
           <w:sz w:val="32"/>
           <w:szCs w:val="36"/>
         </w:rPr>
-        <w:t xml:space="preserve">Command: </w:t>
-      </w:r>
-      <w:proofErr w:type="spellStart"/>
-      <w:r>
-        <w:rPr>
-          <w:rFonts w:ascii="Open Sans Regular" w:hAnsi="Open Sans Regular" w:cs="Cascadia Code"/>
-          <w:sz w:val="32"/>
-          <w:szCs w:val="36"/>
-        </w:rPr>
-        <w:t>npm</w:t>
-      </w:r>
-      <w:proofErr w:type="spellEnd"/>
-      <w:r>
-        <w:rPr>
-          <w:rFonts w:ascii="Open Sans Regular" w:hAnsi="Open Sans Regular" w:cs="Cascadia Code"/>
-          <w:sz w:val="32"/>
-          <w:szCs w:val="36"/>
-        </w:rPr>
-        <w:t xml:space="preserve"> run build</w:t>
+        <w:t>Command: npm run build</w:t>
       </w:r>
     </w:p>
     <w:p>
@@ -520,9 +502,12 @@
         </w:numPr>
         <w:jc w:val="both"/>
         <w:rPr>
-          <w:rFonts w:ascii="Open Sans Regular" w:hAnsi="Open Sans Regular" w:cs="Cascadia Code"/>
-          <w:sz w:val="32"/>
-          <w:szCs w:val="36"/>
+          <w:rStyle w:val="Hyperlink"/>
+          <w:rFonts w:ascii="Open Sans Regular" w:hAnsi="Open Sans Regular" w:cs="Cascadia Code"/>
+          <w:color w:val="auto"/>
+          <w:sz w:val="32"/>
+          <w:szCs w:val="36"/>
+          <w:u w:val="none"/>
         </w:rPr>
       </w:pPr>
       <w:r>
@@ -542,28 +527,65 @@
           <w:szCs w:val="36"/>
         </w:rPr>
         <w:t xml:space="preserve"> </w:t>
+      </w:r>
+      <w:r>
+        <w:rPr>
+          <w:rFonts w:ascii="Open Sans Regular" w:hAnsi="Open Sans Regular" w:cs="Cascadia Code"/>
+          <w:sz w:val="32"/>
+          <w:szCs w:val="36"/>
+          <w:u w:val="single"/>
+        </w:rPr>
+        <w:t>https://</w:t>
       </w:r>
       <w:hyperlink r:id="rId8" w:tgtFrame="_new" w:history="1">
         <w:r>
           <w:rPr>
             <w:rStyle w:val="Hyperlink"/>
             <w:rFonts w:ascii="Open Sans Regular" w:hAnsi="Open Sans Regular" w:cs="Cascadia Code"/>
+            <w:color w:val="0D0D0D" w:themeColor="text1" w:themeTint="F2"/>
             <w:sz w:val="32"/>
             <w:szCs w:val="36"/>
           </w:rPr>
-          <w:t>mess-</w:t>
+          <w:t>mess-finder.vercel.app</w:t>
         </w:r>
-        <w:proofErr w:type="spellStart"/>
+      </w:hyperlink>
+    </w:p>
+    <w:p>
+      <w:pPr>
+        <w:numPr>
+          <w:ilvl w:val="0"/>
+          <w:numId w:val="6"/>
+        </w:numPr>
+        <w:jc w:val="both"/>
+        <w:rPr>
+          <w:rFonts w:ascii="Open Sans Regular" w:hAnsi="Open Sans Regular" w:cs="Cascadia Code"/>
+          <w:color w:val="0D0D0D" w:themeColor="text1" w:themeTint="F2"/>
+          <w:sz w:val="32"/>
+          <w:szCs w:val="36"/>
+          <w:u w:val="single"/>
+        </w:rPr>
+      </w:pPr>
+      <w:r>
+        <w:rPr>
+          <w:rFonts w:ascii="Open Sans Regular" w:hAnsi="Open Sans Regular" w:cs="Cascadia Code"/>
+          <w:b/>
+          <w:bCs/>
+          <w:sz w:val="32"/>
+          <w:szCs w:val="36"/>
+        </w:rPr>
+        <w:t xml:space="preserve">Github: </w:t>
+      </w:r>
+      <w:hyperlink r:id="rId9" w:history="1">
         <w:r>
           <w:rPr>
             <w:rStyle w:val="Hyperlink"/>
             <w:rFonts w:ascii="Open Sans Regular" w:hAnsi="Open Sans Regular" w:cs="Cascadia Code"/>
+            <w:color w:val="0D0D0D" w:themeColor="text1" w:themeTint="F2"/>
             <w:sz w:val="32"/>
             <w:szCs w:val="36"/>
           </w:rPr>
-          <w:t>finder.vercel.app</w:t>
+          <w:t>https://github.com/h4jack/MessFinder</w:t>
         </w:r>
-        <w:proofErr w:type="spellEnd"/>
       </w:hyperlink>
     </w:p>
     <w:p>
@@ -1049,7 +1071,7 @@
         </w:rPr>
         <w:t xml:space="preserve">Meta (Facebook), </w:t>
       </w:r>
-      <w:hyperlink r:id="rId9" w:history="1">
+      <w:hyperlink r:id="rId10" w:history="1">
         <w:r>
           <w:rPr>
             <w:rStyle w:val="Hyperlink"/>
@@ -1162,7 +1184,7 @@
         </w:rPr>
         <w:t xml:space="preserve">Google, </w:t>
       </w:r>
-      <w:hyperlink r:id="rId10" w:history="1">
+      <w:hyperlink r:id="rId11" w:history="1">
         <w:r>
           <w:rPr>
             <w:rStyle w:val="Hyperlink"/>
@@ -1253,7 +1275,7 @@
         </w:rPr>
         <w:t xml:space="preserve">Mozilla Developer Network, </w:t>
       </w:r>
-      <w:hyperlink r:id="rId11" w:history="1">
+      <w:hyperlink r:id="rId12" w:history="1">
         <w:r>
           <w:rPr>
             <w:rStyle w:val="Hyperlink"/>
@@ -1344,7 +1366,7 @@
         </w:rPr>
         <w:t xml:space="preserve">Tailwind Labs, </w:t>
       </w:r>
-      <w:hyperlink r:id="rId12" w:history="1">
+      <w:hyperlink r:id="rId13" w:history="1">
         <w:r>
           <w:rPr>
             <w:rStyle w:val="Hyperlink"/>
@@ -1457,7 +1479,7 @@
         </w:rPr>
         <w:t xml:space="preserve">Remix Software, </w:t>
       </w:r>
-      <w:hyperlink r:id="rId13" w:history="1">
+      <w:hyperlink r:id="rId14" w:history="1">
         <w:r>
           <w:rPr>
             <w:rStyle w:val="Hyperlink"/>
@@ -1548,7 +1570,7 @@
         </w:rPr>
         <w:t xml:space="preserve">Google, </w:t>
       </w:r>
-      <w:hyperlink r:id="rId14" w:history="1">
+      <w:hyperlink r:id="rId15" w:history="1">
         <w:r>
           <w:rPr>
             <w:rStyle w:val="Hyperlink"/>
@@ -1601,7 +1623,6 @@
           <w:szCs w:val="32"/>
         </w:rPr>
       </w:pPr>
-      <w:proofErr w:type="spellStart"/>
       <w:r>
         <w:rPr>
           <w:rFonts w:ascii="Sansation" w:hAnsi="Sansation" w:cs="Cascadia Code"/>
@@ -1610,18 +1631,7 @@
           <w:sz w:val="32"/>
           <w:szCs w:val="32"/>
         </w:rPr>
-        <w:t>SVGRepo</w:t>
-      </w:r>
-      <w:proofErr w:type="spellEnd"/>
-      <w:r>
-        <w:rPr>
-          <w:rFonts w:ascii="Sansation" w:hAnsi="Sansation" w:cs="Cascadia Code"/>
-          <w:b/>
-          <w:bCs/>
-          <w:sz w:val="32"/>
-          <w:szCs w:val="32"/>
-        </w:rPr>
-        <w:t xml:space="preserve"> – </w:t>
+        <w:t xml:space="preserve">SVGRepo – </w:t>
       </w:r>
       <w:r>
         <w:rPr>
@@ -1643,25 +1653,15 @@
           <w:szCs w:val="32"/>
         </w:rPr>
       </w:pPr>
-      <w:proofErr w:type="spellStart"/>
-      <w:r>
-        <w:rPr>
-          <w:rFonts w:ascii="Sansation" w:hAnsi="Sansation" w:cs="Cascadia Code"/>
-          <w:sz w:val="32"/>
-          <w:szCs w:val="32"/>
-        </w:rPr>
-        <w:t>SVGRepo</w:t>
-      </w:r>
-      <w:proofErr w:type="spellEnd"/>
-      <w:r>
-        <w:rPr>
-          <w:rFonts w:ascii="Sansation" w:hAnsi="Sansation" w:cs="Cascadia Code"/>
-          <w:sz w:val="32"/>
-          <w:szCs w:val="32"/>
-        </w:rPr>
-        <w:t xml:space="preserve">, </w:t>
-      </w:r>
-      <w:hyperlink r:id="rId15" w:history="1">
+      <w:r>
+        <w:rPr>
+          <w:rFonts w:ascii="Sansation" w:hAnsi="Sansation" w:cs="Cascadia Code"/>
+          <w:sz w:val="32"/>
+          <w:szCs w:val="32"/>
+        </w:rPr>
+        <w:t xml:space="preserve">SVGRepo, </w:t>
+      </w:r>
+      <w:hyperlink r:id="rId16" w:history="1">
         <w:r>
           <w:rPr>
             <w:rStyle w:val="Hyperlink"/>
@@ -1752,7 +1752,7 @@
         </w:rPr>
         <w:t xml:space="preserve">GitHub, Inc., </w:t>
       </w:r>
-      <w:hyperlink r:id="rId16" w:tgtFrame="_new" w:history="1">
+      <w:hyperlink r:id="rId17" w:tgtFrame="_new" w:history="1">
         <w:r>
           <w:rPr>
             <w:rStyle w:val="Hyperlink"/>
@@ -1808,7 +1808,6 @@
           <w:szCs w:val="32"/>
         </w:rPr>
       </w:pPr>
-      <w:proofErr w:type="spellStart"/>
       <w:r>
         <w:rPr>
           <w:rFonts w:ascii="Sansation" w:hAnsi="Sansation" w:cs="Cascadia Code"/>
@@ -1817,18 +1816,7 @@
           <w:sz w:val="32"/>
           <w:szCs w:val="32"/>
         </w:rPr>
-        <w:t>Unsplash</w:t>
-      </w:r>
-      <w:proofErr w:type="spellEnd"/>
-      <w:r>
-        <w:rPr>
-          <w:rFonts w:ascii="Sansation" w:hAnsi="Sansation" w:cs="Cascadia Code"/>
-          <w:b/>
-          <w:bCs/>
-          <w:sz w:val="32"/>
-          <w:szCs w:val="32"/>
-        </w:rPr>
-        <w:t xml:space="preserve"> – </w:t>
+        <w:t xml:space="preserve">Unsplash – </w:t>
       </w:r>
       <w:r>
         <w:rPr>
@@ -1850,25 +1838,15 @@
           <w:szCs w:val="32"/>
         </w:rPr>
       </w:pPr>
-      <w:proofErr w:type="spellStart"/>
-      <w:r>
-        <w:rPr>
-          <w:rFonts w:ascii="Sansation" w:hAnsi="Sansation" w:cs="Cascadia Code"/>
-          <w:sz w:val="32"/>
-          <w:szCs w:val="32"/>
-        </w:rPr>
-        <w:t>Unsplash</w:t>
-      </w:r>
-      <w:proofErr w:type="spellEnd"/>
-      <w:r>
-        <w:rPr>
-          <w:rFonts w:ascii="Sansation" w:hAnsi="Sansation" w:cs="Cascadia Code"/>
-          <w:sz w:val="32"/>
-          <w:szCs w:val="32"/>
-        </w:rPr>
-        <w:t xml:space="preserve">, </w:t>
-      </w:r>
-      <w:hyperlink r:id="rId17" w:history="1">
+      <w:r>
+        <w:rPr>
+          <w:rFonts w:ascii="Sansation" w:hAnsi="Sansation" w:cs="Cascadia Code"/>
+          <w:sz w:val="32"/>
+          <w:szCs w:val="32"/>
+        </w:rPr>
+        <w:t xml:space="preserve">Unsplash, </w:t>
+      </w:r>
+      <w:hyperlink r:id="rId18" w:history="1">
         <w:r>
           <w:rPr>
             <w:rStyle w:val="Hyperlink"/>
@@ -1940,7 +1918,7 @@
       </w:pPr>
     </w:p>
     <w:sectPr>
-      <w:headerReference w:type="default" r:id="rId18"/>
+      <w:headerReference w:type="default" r:id="rId19"/>
       <w:pgSz w:w="11906" w:h="16838"/>
       <w:pgMar w:top="1440" w:right="1440" w:bottom="1440" w:left="1440" w:header="170" w:footer="0" w:gutter="0"/>
       <w:pgBorders w:offsetFrom="page">
@@ -2111,14 +2089,14 @@
         <v:path o:extrusionok="f" gradientshapeok="t" o:connecttype="rect"/>
         <o:lock v:ext="edit" aspectratio="t"/>
       </v:shapetype>
-      <v:shape id="_x0000_i1032" type="#_x0000_t75" style="width:240pt;height:240pt" o:bullet="t">
+      <v:shape id="_x0000_i1064" type="#_x0000_t75" style="width:240pt;height:240pt" o:bullet="t">
         <v:imagedata r:id="rId1" o:title="react-svgrepo-com"/>
       </v:shape>
     </w:pict>
   </w:numPicBullet>
   <w:numPicBullet w:numPicBulletId="1">
     <w:pict>
-      <v:shape id="_x0000_i1033" type="#_x0000_t75" style="width:12pt;height:12pt" o:bullet="t">
+      <v:shape id="_x0000_i1065" type="#_x0000_t75" style="width:12pt;height:12pt" o:bullet="t">
         <v:imagedata r:id="rId2" o:title="mso3120"/>
       </v:shape>
     </w:pict>

</xml_diff>